<commit_message>
Update Istruzioni TakeHome con appunti.docx
</commit_message>
<xml_diff>
--- a/Istruzioni TakeHome con appunti.docx
+++ b/Istruzioni TakeHome con appunti.docx
@@ -1,6 +1,6 @@
 
 <file path=word/document.xml><?xml version="1.0" encoding="utf-8"?>
-<w:document xmlns:wpc="http://schemas.microsoft.com/office/word/2010/wordprocessingCanvas" xmlns:cx="http://schemas.microsoft.com/office/drawing/2014/chartex" xmlns:cx1="http://schemas.microsoft.com/office/drawing/2015/9/8/chartex" xmlns:cx2="http://schemas.microsoft.com/office/drawing/2015/10/21/chartex" xmlns:cx3="http://schemas.microsoft.com/office/drawing/2016/5/9/chartex" xmlns:cx4="http://schemas.microsoft.com/office/drawing/2016/5/10/chartex" xmlns:cx5="http://schemas.microsoft.com/office/drawing/2016/5/11/chartex" xmlns:cx6="http://schemas.microsoft.com/office/drawing/2016/5/12/chartex" xmlns:cx7="http://schemas.microsoft.com/office/drawing/2016/5/13/chartex" xmlns:cx8="http://schemas.microsoft.com/office/drawing/2016/5/14/chartex" xmlns:mc="http://schemas.openxmlformats.org/markup-compatibility/2006" xmlns:aink="http://schemas.microsoft.com/office/drawing/2016/ink" xmlns:am3d="http://schemas.microsoft.com/office/drawing/2017/model3d" xmlns:o="urn:schemas-microsoft-com:office:office" xmlns:r="http://schemas.openxmlformats.org/officeDocument/2006/relationships" xmlns:m="http://schemas.openxmlformats.org/officeDocument/2006/math" xmlns:v="urn:schemas-microsoft-com:vml" xmlns:wp14="http://schemas.microsoft.com/office/word/2010/wordprocessingDrawing" xmlns:wp="http://schemas.openxmlformats.org/drawingml/2006/wordprocessingDrawing" xmlns:w10="urn:schemas-microsoft-com:office:word" xmlns:w="http://schemas.openxmlformats.org/wordprocessingml/2006/main" xmlns:w14="http://schemas.microsoft.com/office/word/2010/wordml" xmlns:w15="http://schemas.microsoft.com/office/word/2012/wordml" xmlns:w16cex="http://schemas.microsoft.com/office/word/2018/wordml/cex" xmlns:w16cid="http://schemas.microsoft.com/office/word/2016/wordml/cid" xmlns:w16="http://schemas.microsoft.com/office/word/2018/wordml" xmlns:w16sdtdh="http://schemas.microsoft.com/office/word/2020/wordml/sdtdatahash" xmlns:w16se="http://schemas.microsoft.com/office/word/2015/wordml/symex" xmlns:wpg="http://schemas.microsoft.com/office/word/2010/wordprocessingGroup" xmlns:wpi="http://schemas.microsoft.com/office/word/2010/wordprocessingInk" xmlns:wne="http://schemas.microsoft.com/office/word/2006/wordml" xmlns:wps="http://schemas.microsoft.com/office/word/2010/wordprocessingShape" mc:Ignorable="w14 w15 w16se w16cid w16 w16cex w16sdtdh wp14">
+<w:document xmlns:wpc="http://schemas.microsoft.com/office/word/2010/wordprocessingCanvas" xmlns:cx="http://schemas.microsoft.com/office/drawing/2014/chartex" xmlns:cx1="http://schemas.microsoft.com/office/drawing/2015/9/8/chartex" xmlns:cx2="http://schemas.microsoft.com/office/drawing/2015/10/21/chartex" xmlns:cx3="http://schemas.microsoft.com/office/drawing/2016/5/9/chartex" xmlns:cx4="http://schemas.microsoft.com/office/drawing/2016/5/10/chartex" xmlns:cx5="http://schemas.microsoft.com/office/drawing/2016/5/11/chartex" xmlns:cx6="http://schemas.microsoft.com/office/drawing/2016/5/12/chartex" xmlns:cx7="http://schemas.microsoft.com/office/drawing/2016/5/13/chartex" xmlns:cx8="http://schemas.microsoft.com/office/drawing/2016/5/14/chartex" xmlns:mc="http://schemas.openxmlformats.org/markup-compatibility/2006" xmlns:aink="http://schemas.microsoft.com/office/drawing/2016/ink" xmlns:am3d="http://schemas.microsoft.com/office/drawing/2017/model3d" xmlns:o="urn:schemas-microsoft-com:office:office" xmlns:r="http://schemas.openxmlformats.org/officeDocument/2006/relationships" xmlns:m="http://schemas.openxmlformats.org/officeDocument/2006/math" xmlns:v="urn:schemas-microsoft-com:vml" xmlns:wp14="http://schemas.microsoft.com/office/word/2010/wordprocessingDrawing" xmlns:wp="http://schemas.openxmlformats.org/drawingml/2006/wordprocessingDrawing" xmlns:w10="urn:schemas-microsoft-com:office:word" xmlns:w="http://schemas.openxmlformats.org/wordprocessingml/2006/main" xmlns:w14="http://schemas.microsoft.com/office/word/2010/wordml" xmlns:w15="http://schemas.microsoft.com/office/word/2012/wordml" xmlns:w16cex="http://schemas.microsoft.com/office/word/2018/wordml/cex" xmlns:w16cid="http://schemas.microsoft.com/office/word/2016/wordml/cid" xmlns:w16="http://schemas.microsoft.com/office/word/2018/wordml" xmlns:w16sdtdh="http://schemas.microsoft.com/office/word/2020/wordml/sdtdatahash" xmlns:w16se="http://schemas.microsoft.com/office/word/2015/wordml/symex" xmlns:wpg="http://schemas.microsoft.com/office/word/2010/wordprocessingGroup" xmlns:wpi="http://schemas.microsoft.com/office/word/2010/wordprocessingInk" xmlns:wne="http://schemas.microsoft.com/office/word/2006/wordml" xmlns:wps="http://schemas.microsoft.com/office/word/2010/wordprocessingShape" xmlns:a="http://schemas.openxmlformats.org/drawingml/2006/main" xmlns:pic="http://schemas.openxmlformats.org/drawingml/2006/picture" xmlns:a14="http://schemas.microsoft.com/office/drawing/2010/main" mc:Ignorable="w14 w15 w16se w16cid w16 w16cex w16sdtdh wp14">
   <w:body>
     <w:p>
       <w:pPr>
@@ -3230,7 +3230,7 @@
         </w:rPr>
         <w:sectPr>
           <w:type w:val="continuous"/>
-          <w:pgSz w:w="11900" w:h="16850"/>
+          <w:pgSz w:w="11900" w:h="16850" w:orient="portrait"/>
           <w:pgMar w:top="1400" w:right="1020" w:bottom="280" w:left="1020" w:header="720" w:footer="720" w:gutter="0"/>
           <w:cols w:space="720"/>
         </w:sectPr>
@@ -4267,12 +4267,12 @@
         <w:tblW w:w="0" w:type="auto"/>
         <w:tblInd w:w="176" w:type="dxa"/>
         <w:tblBorders>
-          <w:top w:val="single" w:sz="4" w:space="0" w:color="000000"/>
-          <w:left w:val="single" w:sz="4" w:space="0" w:color="000000"/>
-          <w:bottom w:val="single" w:sz="4" w:space="0" w:color="000000"/>
-          <w:right w:val="single" w:sz="4" w:space="0" w:color="000000"/>
-          <w:insideH w:val="single" w:sz="4" w:space="0" w:color="000000"/>
-          <w:insideV w:val="single" w:sz="4" w:space="0" w:color="000000"/>
+          <w:top w:val="single" w:color="000000" w:sz="4" w:space="0"/>
+          <w:left w:val="single" w:color="000000" w:sz="4" w:space="0"/>
+          <w:bottom w:val="single" w:color="000000" w:sz="4" w:space="0"/>
+          <w:right w:val="single" w:color="000000" w:sz="4" w:space="0"/>
+          <w:insideH w:val="single" w:color="000000" w:sz="4" w:space="0"/>
+          <w:insideV w:val="single" w:color="000000" w:sz="4" w:space="0"/>
         </w:tblBorders>
         <w:tblLayout w:type="fixed"/>
         <w:tblCellMar>
@@ -5397,11 +5397,13 @@
         <w:jc w:val="both"/>
         <w:rPr>
           <w:sz w:val="24"/>
-        </w:rPr>
-      </w:pPr>
-      <w:r>
-        <w:rPr>
-          <w:sz w:val="24"/>
+          <w:szCs w:val="24"/>
+        </w:rPr>
+      </w:pPr>
+      <w:r>
+        <w:rPr>
+          <w:sz w:val="24"/>
+          <w:szCs w:val="24"/>
         </w:rPr>
         <w:t>Comment on the presence of “extreme” values in both industries. Clear the TFP estimates</w:t>
       </w:r>
@@ -5409,12 +5411,14 @@
         <w:rPr>
           <w:spacing w:val="1"/>
           <w:sz w:val="24"/>
-        </w:rPr>
-        <w:t xml:space="preserve"> </w:t>
-      </w:r>
-      <w:r>
-        <w:rPr>
-          <w:sz w:val="24"/>
+          <w:szCs w:val="24"/>
+        </w:rPr>
+        <w:t xml:space="preserve"> </w:t>
+      </w:r>
+      <w:r>
+        <w:rPr>
+          <w:sz w:val="24"/>
+          <w:szCs w:val="24"/>
         </w:rPr>
         <w:t>from</w:t>
       </w:r>
@@ -5422,12 +5426,14 @@
         <w:rPr>
           <w:spacing w:val="-12"/>
           <w:sz w:val="24"/>
-        </w:rPr>
-        <w:t xml:space="preserve"> </w:t>
-      </w:r>
-      <w:r>
-        <w:rPr>
-          <w:sz w:val="24"/>
+          <w:szCs w:val="24"/>
+        </w:rPr>
+        <w:t xml:space="preserve"> </w:t>
+      </w:r>
+      <w:r>
+        <w:rPr>
+          <w:sz w:val="24"/>
+          <w:szCs w:val="24"/>
         </w:rPr>
         <w:t>these</w:t>
       </w:r>
@@ -5435,12 +5441,14 @@
         <w:rPr>
           <w:spacing w:val="-10"/>
           <w:sz w:val="24"/>
-        </w:rPr>
-        <w:t xml:space="preserve"> </w:t>
-      </w:r>
-      <w:r>
-        <w:rPr>
-          <w:sz w:val="24"/>
+          <w:szCs w:val="24"/>
+        </w:rPr>
+        <w:t xml:space="preserve"> </w:t>
+      </w:r>
+      <w:r>
+        <w:rPr>
+          <w:sz w:val="24"/>
+          <w:szCs w:val="24"/>
         </w:rPr>
         <w:t>extreme</w:t>
       </w:r>
@@ -5448,12 +5456,14 @@
         <w:rPr>
           <w:spacing w:val="-8"/>
           <w:sz w:val="24"/>
-        </w:rPr>
-        <w:t xml:space="preserve"> </w:t>
-      </w:r>
-      <w:r>
-        <w:rPr>
-          <w:sz w:val="24"/>
+          <w:szCs w:val="24"/>
+        </w:rPr>
+        <w:t xml:space="preserve"> </w:t>
+      </w:r>
+      <w:r>
+        <w:rPr>
+          <w:sz w:val="24"/>
+          <w:szCs w:val="24"/>
         </w:rPr>
         <w:t>values</w:t>
       </w:r>
@@ -5461,18 +5471,21 @@
         <w:rPr>
           <w:spacing w:val="-9"/>
           <w:sz w:val="24"/>
-        </w:rPr>
-        <w:t xml:space="preserve"> </w:t>
-      </w:r>
-      <w:r>
-        <w:rPr>
-          <w:sz w:val="24"/>
+          <w:szCs w:val="24"/>
+        </w:rPr>
+        <w:t xml:space="preserve"> </w:t>
+      </w:r>
+      <w:r>
+        <w:rPr>
+          <w:sz w:val="24"/>
+          <w:szCs w:val="24"/>
         </w:rPr>
         <w:t>(1</w:t>
       </w:r>
       <w:r>
         <w:rPr>
           <w:sz w:val="24"/>
+          <w:szCs w:val="24"/>
           <w:vertAlign w:val="superscript"/>
         </w:rPr>
         <w:t>st</w:t>
@@ -5481,12 +5494,14 @@
         <w:rPr>
           <w:spacing w:val="-10"/>
           <w:sz w:val="24"/>
-        </w:rPr>
-        <w:t xml:space="preserve"> </w:t>
-      </w:r>
-      <w:r>
-        <w:rPr>
-          <w:sz w:val="24"/>
+          <w:szCs w:val="24"/>
+        </w:rPr>
+        <w:t xml:space="preserve"> </w:t>
+      </w:r>
+      <w:r>
+        <w:rPr>
+          <w:sz w:val="24"/>
+          <w:szCs w:val="24"/>
         </w:rPr>
         <w:t>and</w:t>
       </w:r>
@@ -5494,18 +5509,21 @@
         <w:rPr>
           <w:spacing w:val="-10"/>
           <w:sz w:val="24"/>
-        </w:rPr>
-        <w:t xml:space="preserve"> </w:t>
-      </w:r>
-      <w:r>
-        <w:rPr>
-          <w:sz w:val="24"/>
+          <w:szCs w:val="24"/>
+        </w:rPr>
+        <w:t xml:space="preserve"> </w:t>
+      </w:r>
+      <w:r>
+        <w:rPr>
+          <w:sz w:val="24"/>
+          <w:szCs w:val="24"/>
         </w:rPr>
         <w:t>99</w:t>
       </w:r>
       <w:r>
         <w:rPr>
           <w:sz w:val="24"/>
+          <w:szCs w:val="24"/>
           <w:vertAlign w:val="superscript"/>
         </w:rPr>
         <w:t>th</w:t>
@@ -5514,12 +5532,14 @@
         <w:rPr>
           <w:spacing w:val="-13"/>
           <w:sz w:val="24"/>
-        </w:rPr>
-        <w:t xml:space="preserve"> </w:t>
-      </w:r>
-      <w:r>
-        <w:rPr>
-          <w:sz w:val="24"/>
+          <w:szCs w:val="24"/>
+        </w:rPr>
+        <w:t xml:space="preserve"> </w:t>
+      </w:r>
+      <w:r>
+        <w:rPr>
+          <w:sz w:val="24"/>
+          <w:szCs w:val="24"/>
         </w:rPr>
         <w:t>percentiles)</w:t>
       </w:r>
@@ -5527,12 +5547,14 @@
         <w:rPr>
           <w:spacing w:val="-10"/>
           <w:sz w:val="24"/>
-        </w:rPr>
-        <w:t xml:space="preserve"> </w:t>
-      </w:r>
-      <w:r>
-        <w:rPr>
-          <w:sz w:val="24"/>
+          <w:szCs w:val="24"/>
+        </w:rPr>
+        <w:t xml:space="preserve"> </w:t>
+      </w:r>
+      <w:r>
+        <w:rPr>
+          <w:sz w:val="24"/>
+          <w:szCs w:val="24"/>
         </w:rPr>
         <w:t>and</w:t>
       </w:r>
@@ -5540,12 +5562,14 @@
         <w:rPr>
           <w:spacing w:val="-9"/>
           <w:sz w:val="24"/>
-        </w:rPr>
-        <w:t xml:space="preserve"> </w:t>
-      </w:r>
-      <w:r>
-        <w:rPr>
-          <w:sz w:val="24"/>
+          <w:szCs w:val="24"/>
+        </w:rPr>
+        <w:t xml:space="preserve"> </w:t>
+      </w:r>
+      <w:r>
+        <w:rPr>
+          <w:sz w:val="24"/>
+          <w:szCs w:val="24"/>
         </w:rPr>
         <w:t>save</w:t>
       </w:r>
@@ -5553,12 +5577,14 @@
         <w:rPr>
           <w:spacing w:val="-12"/>
           <w:sz w:val="24"/>
-        </w:rPr>
-        <w:t xml:space="preserve"> </w:t>
-      </w:r>
-      <w:r>
-        <w:rPr>
-          <w:sz w:val="24"/>
+          <w:szCs w:val="24"/>
+        </w:rPr>
+        <w:t xml:space="preserve"> </w:t>
+      </w:r>
+      <w:r>
+        <w:rPr>
+          <w:sz w:val="24"/>
+          <w:szCs w:val="24"/>
         </w:rPr>
         <w:t>a</w:t>
       </w:r>
@@ -5566,12 +5592,14 @@
         <w:rPr>
           <w:spacing w:val="-9"/>
           <w:sz w:val="24"/>
-        </w:rPr>
-        <w:t xml:space="preserve"> </w:t>
-      </w:r>
-      <w:r>
-        <w:rPr>
-          <w:sz w:val="24"/>
+          <w:szCs w:val="24"/>
+        </w:rPr>
+        <w:t xml:space="preserve"> </w:t>
+      </w:r>
+      <w:r>
+        <w:rPr>
+          <w:sz w:val="24"/>
+          <w:szCs w:val="24"/>
         </w:rPr>
         <w:t>“cleaned</w:t>
       </w:r>
@@ -5579,12 +5607,14 @@
         <w:rPr>
           <w:spacing w:val="-8"/>
           <w:sz w:val="24"/>
-        </w:rPr>
-        <w:t xml:space="preserve"> </w:t>
-      </w:r>
-      <w:r>
-        <w:rPr>
-          <w:sz w:val="24"/>
+          <w:szCs w:val="24"/>
+        </w:rPr>
+        <w:t xml:space="preserve"> </w:t>
+      </w:r>
+      <w:r>
+        <w:rPr>
+          <w:sz w:val="24"/>
+          <w:szCs w:val="24"/>
         </w:rPr>
         <w:t>sample”.</w:t>
       </w:r>
@@ -5592,60 +5622,74 @@
         <w:rPr>
           <w:spacing w:val="-11"/>
           <w:sz w:val="24"/>
-        </w:rPr>
-        <w:t xml:space="preserve"> </w:t>
-      </w:r>
-      <w:r>
-        <w:rPr>
-          <w:b/>
-          <w:sz w:val="24"/>
+          <w:szCs w:val="24"/>
+        </w:rPr>
+        <w:t xml:space="preserve"> </w:t>
+      </w:r>
+      <w:r>
+        <w:rPr>
+          <w:b w:val="1"/>
+          <w:bCs w:val="1"/>
+          <w:sz w:val="24"/>
+          <w:szCs w:val="24"/>
           <w:u w:val="single"/>
         </w:rPr>
         <w:t>From</w:t>
       </w:r>
       <w:r>
         <w:rPr>
-          <w:b/>
+          <w:b w:val="1"/>
+          <w:bCs w:val="1"/>
           <w:spacing w:val="-11"/>
           <w:sz w:val="24"/>
+          <w:szCs w:val="24"/>
           <w:u w:val="single"/>
         </w:rPr>
         <w:t xml:space="preserve"> </w:t>
       </w:r>
       <w:r>
         <w:rPr>
-          <w:b/>
-          <w:sz w:val="24"/>
+          <w:b w:val="1"/>
+          <w:bCs w:val="1"/>
+          <w:sz w:val="24"/>
+          <w:szCs w:val="24"/>
           <w:u w:val="single"/>
         </w:rPr>
         <w:t>now</w:t>
       </w:r>
       <w:r>
         <w:rPr>
-          <w:b/>
+          <w:b w:val="1"/>
+          <w:bCs w:val="1"/>
           <w:spacing w:val="-52"/>
           <w:sz w:val="24"/>
-        </w:rPr>
-        <w:t xml:space="preserve"> </w:t>
-      </w:r>
-      <w:r>
-        <w:rPr>
-          <w:b/>
-          <w:sz w:val="24"/>
+          <w:szCs w:val="24"/>
+        </w:rPr>
+        <w:t xml:space="preserve"> </w:t>
+      </w:r>
+      <w:r>
+        <w:rPr>
+          <w:b w:val="1"/>
+          <w:bCs w:val="1"/>
+          <w:sz w:val="24"/>
+          <w:szCs w:val="24"/>
           <w:u w:val="single"/>
         </w:rPr>
         <w:t>on, focus on this sample</w:t>
       </w:r>
       <w:r>
         <w:rPr>
-          <w:b/>
-          <w:sz w:val="24"/>
+          <w:b w:val="1"/>
+          <w:bCs w:val="1"/>
+          <w:sz w:val="24"/>
+          <w:szCs w:val="24"/>
         </w:rPr>
         <w:t xml:space="preserve">. </w:t>
       </w:r>
       <w:r>
         <w:rPr>
           <w:sz w:val="24"/>
+          <w:szCs w:val="24"/>
         </w:rPr>
         <w:t xml:space="preserve">Plot the </w:t>
       </w:r>
@@ -5653,6 +5697,7 @@
       <w:r>
         <w:rPr>
           <w:sz w:val="24"/>
+          <w:szCs w:val="24"/>
         </w:rPr>
         <w:t>kdensity</w:t>
       </w:r>
@@ -5660,6 +5705,7 @@
       <w:r>
         <w:rPr>
           <w:sz w:val="24"/>
+          <w:szCs w:val="24"/>
         </w:rPr>
         <w:t xml:space="preserve"> of the TFP distribution and the </w:t>
       </w:r>
@@ -5667,6 +5713,7 @@
       <w:r>
         <w:rPr>
           <w:sz w:val="24"/>
+          <w:szCs w:val="24"/>
         </w:rPr>
         <w:t>kdensity</w:t>
       </w:r>
@@ -5674,6 +5721,7 @@
       <w:r>
         <w:rPr>
           <w:sz w:val="24"/>
+          <w:szCs w:val="24"/>
         </w:rPr>
         <w:t xml:space="preserve"> of the</w:t>
       </w:r>
@@ -5681,12 +5729,14 @@
         <w:rPr>
           <w:spacing w:val="1"/>
           <w:sz w:val="24"/>
-        </w:rPr>
-        <w:t xml:space="preserve"> </w:t>
-      </w:r>
-      <w:r>
-        <w:rPr>
-          <w:sz w:val="24"/>
+          <w:szCs w:val="24"/>
+        </w:rPr>
+        <w:t xml:space="preserve"> </w:t>
+      </w:r>
+      <w:r>
+        <w:rPr>
+          <w:sz w:val="24"/>
+          <w:szCs w:val="24"/>
         </w:rPr>
         <w:t>logarithmic transformation of TFP in each industry. What do you notice? Are there any</w:t>
       </w:r>
@@ -5694,12 +5744,14 @@
         <w:rPr>
           <w:spacing w:val="1"/>
           <w:sz w:val="24"/>
-        </w:rPr>
-        <w:t xml:space="preserve"> </w:t>
-      </w:r>
-      <w:r>
-        <w:rPr>
-          <w:sz w:val="24"/>
+          <w:szCs w:val="24"/>
+        </w:rPr>
+        <w:t xml:space="preserve"> </w:t>
+      </w:r>
+      <w:r>
+        <w:rPr>
+          <w:sz w:val="24"/>
+          <w:szCs w:val="24"/>
         </w:rPr>
         <w:t>differences if</w:t>
       </w:r>
@@ -5707,12 +5759,14 @@
         <w:rPr>
           <w:spacing w:val="-1"/>
           <w:sz w:val="24"/>
-        </w:rPr>
-        <w:t xml:space="preserve"> </w:t>
-      </w:r>
-      <w:r>
-        <w:rPr>
-          <w:sz w:val="24"/>
+          <w:szCs w:val="24"/>
+        </w:rPr>
+        <w:t xml:space="preserve"> </w:t>
+      </w:r>
+      <w:r>
+        <w:rPr>
+          <w:sz w:val="24"/>
+          <w:szCs w:val="24"/>
         </w:rPr>
         <w:t>you</w:t>
       </w:r>
@@ -5720,12 +5774,14 @@
         <w:rPr>
           <w:spacing w:val="-2"/>
           <w:sz w:val="24"/>
-        </w:rPr>
-        <w:t xml:space="preserve"> </w:t>
-      </w:r>
-      <w:r>
-        <w:rPr>
-          <w:sz w:val="24"/>
+          <w:szCs w:val="24"/>
+        </w:rPr>
+        <w:t xml:space="preserve"> </w:t>
+      </w:r>
+      <w:r>
+        <w:rPr>
+          <w:sz w:val="24"/>
+          <w:szCs w:val="24"/>
         </w:rPr>
         <w:t>rely on</w:t>
       </w:r>
@@ -5733,12 +5789,14 @@
         <w:rPr>
           <w:spacing w:val="-1"/>
           <w:sz w:val="24"/>
-        </w:rPr>
-        <w:t xml:space="preserve"> </w:t>
-      </w:r>
-      <w:r>
-        <w:rPr>
-          <w:sz w:val="24"/>
+          <w:szCs w:val="24"/>
+        </w:rPr>
+        <w:t xml:space="preserve"> </w:t>
+      </w:r>
+      <w:r>
+        <w:rPr>
+          <w:sz w:val="24"/>
+          <w:szCs w:val="24"/>
         </w:rPr>
         <w:t>the LP</w:t>
       </w:r>
@@ -5746,12 +5804,14 @@
         <w:rPr>
           <w:spacing w:val="-2"/>
           <w:sz w:val="24"/>
-        </w:rPr>
-        <w:t xml:space="preserve"> </w:t>
-      </w:r>
-      <w:r>
-        <w:rPr>
-          <w:sz w:val="24"/>
+          <w:szCs w:val="24"/>
+        </w:rPr>
+        <w:t xml:space="preserve"> </w:t>
+      </w:r>
+      <w:r>
+        <w:rPr>
+          <w:sz w:val="24"/>
+          <w:szCs w:val="24"/>
         </w:rPr>
         <w:t>or</w:t>
       </w:r>
@@ -5759,12 +5819,14 @@
         <w:rPr>
           <w:spacing w:val="1"/>
           <w:sz w:val="24"/>
-        </w:rPr>
-        <w:t xml:space="preserve"> </w:t>
-      </w:r>
-      <w:r>
-        <w:rPr>
-          <w:sz w:val="24"/>
+          <w:szCs w:val="24"/>
+        </w:rPr>
+        <w:t xml:space="preserve"> </w:t>
+      </w:r>
+      <w:r>
+        <w:rPr>
+          <w:sz w:val="24"/>
+          <w:szCs w:val="24"/>
         </w:rPr>
         <w:t>WRDG</w:t>
       </w:r>
@@ -5772,12 +5834,14 @@
         <w:rPr>
           <w:spacing w:val="-1"/>
           <w:sz w:val="24"/>
-        </w:rPr>
-        <w:t xml:space="preserve"> </w:t>
-      </w:r>
-      <w:r>
-        <w:rPr>
-          <w:sz w:val="24"/>
+          <w:szCs w:val="24"/>
+        </w:rPr>
+        <w:t xml:space="preserve"> </w:t>
+      </w:r>
+      <w:r>
+        <w:rPr>
+          <w:sz w:val="24"/>
+          <w:szCs w:val="24"/>
         </w:rPr>
         <w:t>procedure?</w:t>
       </w:r>
@@ -5785,18 +5849,21 @@
         <w:rPr>
           <w:spacing w:val="4"/>
           <w:sz w:val="24"/>
-        </w:rPr>
-        <w:t xml:space="preserve"> </w:t>
-      </w:r>
-      <w:r>
-        <w:rPr>
-          <w:sz w:val="24"/>
+          <w:szCs w:val="24"/>
+        </w:rPr>
+        <w:t xml:space="preserve"> </w:t>
+      </w:r>
+      <w:r>
+        <w:rPr>
+          <w:sz w:val="24"/>
+          <w:szCs w:val="24"/>
         </w:rPr>
         <w:t>Comment.</w:t>
       </w:r>
       <w:r>
         <w:rPr>
           <w:sz w:val="24"/>
+          <w:szCs w:val="24"/>
         </w:rPr>
         <w:t xml:space="preserve"> </w:t>
       </w:r>
@@ -5804,6 +5871,7 @@
         <w:rPr>
           <w:color w:val="4F81BD" w:themeColor="accent1"/>
           <w:sz w:val="24"/>
+          <w:szCs w:val="24"/>
         </w:rPr>
         <w:t xml:space="preserve">Look at do file to </w:t>
       </w:r>
@@ -5811,11 +5879,28 @@
         <w:rPr>
           <w:color w:val="4F81BD" w:themeColor="accent1"/>
           <w:sz w:val="24"/>
+          <w:szCs w:val="24"/>
         </w:rPr>
         <w:t>find the command to clean for extreme values</w:t>
       </w:r>
     </w:p>
     <w:p>
+      <w:pPr>
+        <w:pStyle w:val="Normal"/>
+        <w:tabs>
+          <w:tab w:val="left" w:leader="none" w:pos="834"/>
+        </w:tabs>
+        <w:spacing w:before="43" w:line="276" w:lineRule="auto"/>
+        <w:ind w:left="113" w:right="109"/>
+        <w:jc w:val="both"/>
+        <w:rPr>
+          <w:rFonts w:ascii="Calibri" w:hAnsi="Calibri" w:eastAsia="Calibri" w:cs="Calibri"/>
+          <w:sz w:val="24"/>
+          <w:szCs w:val="24"/>
+        </w:rPr>
+      </w:pPr>
+    </w:p>
+    <w:p w14:noSpellErr="1">
       <w:pPr>
         <w:pStyle w:val="ListParagraph"/>
         <w:numPr>
@@ -5830,11 +5915,13 @@
         <w:jc w:val="both"/>
         <w:rPr>
           <w:sz w:val="24"/>
-        </w:rPr>
-      </w:pPr>
-      <w:r>
-        <w:rPr>
-          <w:sz w:val="24"/>
+          <w:szCs w:val="24"/>
+        </w:rPr>
+      </w:pPr>
+      <w:r>
+        <w:rPr>
+          <w:sz w:val="24"/>
+          <w:szCs w:val="24"/>
         </w:rPr>
         <w:t>Plot the TFP distribution for each country. Are there any differences if you rely on the LP or</w:t>
       </w:r>
@@ -5842,12 +5929,14 @@
         <w:rPr>
           <w:spacing w:val="-52"/>
           <w:sz w:val="24"/>
-        </w:rPr>
-        <w:t xml:space="preserve"> </w:t>
-      </w:r>
-      <w:r>
-        <w:rPr>
-          <w:sz w:val="24"/>
+          <w:szCs w:val="24"/>
+        </w:rPr>
+        <w:t xml:space="preserve"> </w:t>
+      </w:r>
+      <w:r>
+        <w:rPr>
+          <w:sz w:val="24"/>
+          <w:szCs w:val="24"/>
         </w:rPr>
         <w:t>WRDG</w:t>
       </w:r>
@@ -5855,12 +5944,14 @@
         <w:rPr>
           <w:spacing w:val="-1"/>
           <w:sz w:val="24"/>
-        </w:rPr>
-        <w:t xml:space="preserve"> </w:t>
-      </w:r>
-      <w:r>
-        <w:rPr>
-          <w:sz w:val="24"/>
+          <w:szCs w:val="24"/>
+        </w:rPr>
+        <w:t xml:space="preserve"> </w:t>
+      </w:r>
+      <w:r>
+        <w:rPr>
+          <w:sz w:val="24"/>
+          <w:szCs w:val="24"/>
         </w:rPr>
         <w:t>procedure?</w:t>
       </w:r>
@@ -5868,12 +5959,14 @@
         <w:rPr>
           <w:spacing w:val="2"/>
           <w:sz w:val="24"/>
-        </w:rPr>
-        <w:t xml:space="preserve"> </w:t>
-      </w:r>
-      <w:r>
-        <w:rPr>
-          <w:sz w:val="24"/>
+          <w:szCs w:val="24"/>
+        </w:rPr>
+        <w:t xml:space="preserve"> </w:t>
+      </w:r>
+      <w:r>
+        <w:rPr>
+          <w:sz w:val="24"/>
+          <w:szCs w:val="24"/>
         </w:rPr>
         <w:t>Compare</w:t>
       </w:r>
@@ -5881,12 +5974,14 @@
         <w:rPr>
           <w:spacing w:val="1"/>
           <w:sz w:val="24"/>
-        </w:rPr>
-        <w:t xml:space="preserve"> </w:t>
-      </w:r>
-      <w:r>
-        <w:rPr>
-          <w:sz w:val="24"/>
+          <w:szCs w:val="24"/>
+        </w:rPr>
+        <w:t xml:space="preserve"> </w:t>
+      </w:r>
+      <w:r>
+        <w:rPr>
+          <w:sz w:val="24"/>
+          <w:szCs w:val="24"/>
         </w:rPr>
         <w:t>and</w:t>
       </w:r>
@@ -5894,17 +5989,35 @@
         <w:rPr>
           <w:spacing w:val="1"/>
           <w:sz w:val="24"/>
-        </w:rPr>
-        <w:t xml:space="preserve"> </w:t>
-      </w:r>
-      <w:r>
-        <w:rPr>
-          <w:sz w:val="24"/>
+          <w:szCs w:val="24"/>
+        </w:rPr>
+        <w:t xml:space="preserve"> </w:t>
+      </w:r>
+      <w:r>
+        <w:rPr>
+          <w:sz w:val="24"/>
+          <w:szCs w:val="24"/>
         </w:rPr>
         <w:t>comment.</w:t>
       </w:r>
     </w:p>
     <w:p>
+      <w:pPr>
+        <w:pStyle w:val="Normal"/>
+        <w:tabs>
+          <w:tab w:val="left" w:leader="none" w:pos="834"/>
+        </w:tabs>
+        <w:spacing w:before="0" w:line="278" w:lineRule="auto"/>
+        <w:ind w:left="113" w:right="115"/>
+        <w:jc w:val="both"/>
+        <w:rPr>
+          <w:rFonts w:ascii="Calibri" w:hAnsi="Calibri" w:eastAsia="Calibri" w:cs="Calibri"/>
+          <w:sz w:val="24"/>
+          <w:szCs w:val="24"/>
+        </w:rPr>
+      </w:pPr>
+    </w:p>
+    <w:p w14:noSpellErr="1">
       <w:pPr>
         <w:pStyle w:val="ListParagraph"/>
         <w:numPr>
@@ -5919,11 +6032,13 @@
         <w:jc w:val="both"/>
         <w:rPr>
           <w:sz w:val="24"/>
-        </w:rPr>
-      </w:pPr>
-      <w:r>
-        <w:rPr>
-          <w:sz w:val="24"/>
+          <w:szCs w:val="24"/>
+        </w:rPr>
+      </w:pPr>
+      <w:r>
+        <w:rPr>
+          <w:sz w:val="24"/>
+          <w:szCs w:val="24"/>
         </w:rPr>
         <w:t>Focus</w:t>
       </w:r>
@@ -5931,12 +6046,14 @@
         <w:rPr>
           <w:spacing w:val="-8"/>
           <w:sz w:val="24"/>
-        </w:rPr>
-        <w:t xml:space="preserve"> </w:t>
-      </w:r>
-      <w:r>
-        <w:rPr>
-          <w:sz w:val="24"/>
+          <w:szCs w:val="24"/>
+        </w:rPr>
+        <w:t xml:space="preserve"> </w:t>
+      </w:r>
+      <w:r>
+        <w:rPr>
+          <w:sz w:val="24"/>
+          <w:szCs w:val="24"/>
         </w:rPr>
         <w:t>now</w:t>
       </w:r>
@@ -5944,12 +6061,14 @@
         <w:rPr>
           <w:spacing w:val="-8"/>
           <w:sz w:val="24"/>
-        </w:rPr>
-        <w:t xml:space="preserve"> </w:t>
-      </w:r>
-      <w:r>
-        <w:rPr>
-          <w:sz w:val="24"/>
+          <w:szCs w:val="24"/>
+        </w:rPr>
+        <w:t xml:space="preserve"> </w:t>
+      </w:r>
+      <w:r>
+        <w:rPr>
+          <w:sz w:val="24"/>
+          <w:szCs w:val="24"/>
         </w:rPr>
         <w:t>on</w:t>
       </w:r>
@@ -5957,12 +6076,14 @@
         <w:rPr>
           <w:spacing w:val="-5"/>
           <w:sz w:val="24"/>
-        </w:rPr>
-        <w:t xml:space="preserve"> </w:t>
-      </w:r>
-      <w:r>
-        <w:rPr>
-          <w:sz w:val="24"/>
+          <w:szCs w:val="24"/>
+        </w:rPr>
+        <w:t xml:space="preserve"> </w:t>
+      </w:r>
+      <w:r>
+        <w:rPr>
+          <w:sz w:val="24"/>
+          <w:szCs w:val="24"/>
         </w:rPr>
         <w:t>the</w:t>
       </w:r>
@@ -5970,12 +6091,14 @@
         <w:rPr>
           <w:spacing w:val="-7"/>
           <w:sz w:val="24"/>
-        </w:rPr>
-        <w:t xml:space="preserve"> </w:t>
-      </w:r>
-      <w:r>
-        <w:rPr>
-          <w:sz w:val="24"/>
+          <w:szCs w:val="24"/>
+        </w:rPr>
+        <w:t xml:space="preserve"> </w:t>
+      </w:r>
+      <w:r>
+        <w:rPr>
+          <w:sz w:val="24"/>
+          <w:szCs w:val="24"/>
         </w:rPr>
         <w:t>TFP</w:t>
       </w:r>
@@ -5983,12 +6106,14 @@
         <w:rPr>
           <w:spacing w:val="-6"/>
           <w:sz w:val="24"/>
-        </w:rPr>
-        <w:t xml:space="preserve"> </w:t>
-      </w:r>
-      <w:r>
-        <w:rPr>
-          <w:sz w:val="24"/>
+          <w:szCs w:val="24"/>
+        </w:rPr>
+        <w:t xml:space="preserve"> </w:t>
+      </w:r>
+      <w:r>
+        <w:rPr>
+          <w:sz w:val="24"/>
+          <w:szCs w:val="24"/>
         </w:rPr>
         <w:t>distributions</w:t>
       </w:r>
@@ -5996,12 +6121,14 @@
         <w:rPr>
           <w:spacing w:val="-7"/>
           <w:sz w:val="24"/>
-        </w:rPr>
-        <w:t xml:space="preserve"> </w:t>
-      </w:r>
-      <w:r>
-        <w:rPr>
-          <w:sz w:val="24"/>
+          <w:szCs w:val="24"/>
+        </w:rPr>
+        <w:t xml:space="preserve"> </w:t>
+      </w:r>
+      <w:r>
+        <w:rPr>
+          <w:sz w:val="24"/>
+          <w:szCs w:val="24"/>
         </w:rPr>
         <w:t>of</w:t>
       </w:r>
@@ -6009,12 +6136,14 @@
         <w:rPr>
           <w:spacing w:val="-6"/>
           <w:sz w:val="24"/>
-        </w:rPr>
-        <w:t xml:space="preserve"> </w:t>
-      </w:r>
-      <w:r>
-        <w:rPr>
-          <w:sz w:val="24"/>
+          <w:szCs w:val="24"/>
+        </w:rPr>
+        <w:t xml:space="preserve"> </w:t>
+      </w:r>
+      <w:r>
+        <w:rPr>
+          <w:sz w:val="24"/>
+          <w:szCs w:val="24"/>
         </w:rPr>
         <w:t>industry</w:t>
       </w:r>
@@ -6022,12 +6151,14 @@
         <w:rPr>
           <w:spacing w:val="-7"/>
           <w:sz w:val="24"/>
-        </w:rPr>
-        <w:t xml:space="preserve"> </w:t>
-      </w:r>
-      <w:r>
-        <w:rPr>
-          <w:sz w:val="24"/>
+          <w:szCs w:val="24"/>
+        </w:rPr>
+        <w:t xml:space="preserve"> </w:t>
+      </w:r>
+      <w:r>
+        <w:rPr>
+          <w:sz w:val="24"/>
+          <w:szCs w:val="24"/>
         </w:rPr>
         <w:t>29</w:t>
       </w:r>
@@ -6035,12 +6166,14 @@
         <w:rPr>
           <w:spacing w:val="-6"/>
           <w:sz w:val="24"/>
-        </w:rPr>
-        <w:t xml:space="preserve"> </w:t>
-      </w:r>
-      <w:r>
-        <w:rPr>
-          <w:sz w:val="24"/>
+          <w:szCs w:val="24"/>
+        </w:rPr>
+        <w:t xml:space="preserve"> </w:t>
+      </w:r>
+      <w:r>
+        <w:rPr>
+          <w:sz w:val="24"/>
+          <w:szCs w:val="24"/>
         </w:rPr>
         <w:t>in</w:t>
       </w:r>
@@ -6048,12 +6181,14 @@
         <w:rPr>
           <w:spacing w:val="-6"/>
           <w:sz w:val="24"/>
-        </w:rPr>
-        <w:t xml:space="preserve"> </w:t>
-      </w:r>
-      <w:r>
-        <w:rPr>
-          <w:sz w:val="24"/>
+          <w:szCs w:val="24"/>
+        </w:rPr>
+        <w:t xml:space="preserve"> </w:t>
+      </w:r>
+      <w:r>
+        <w:rPr>
+          <w:sz w:val="24"/>
+          <w:szCs w:val="24"/>
         </w:rPr>
         <w:t>France</w:t>
       </w:r>
@@ -6061,12 +6196,14 @@
         <w:rPr>
           <w:spacing w:val="-6"/>
           <w:sz w:val="24"/>
-        </w:rPr>
-        <w:t xml:space="preserve"> </w:t>
-      </w:r>
-      <w:r>
-        <w:rPr>
-          <w:sz w:val="24"/>
+          <w:szCs w:val="24"/>
+        </w:rPr>
+        <w:t xml:space="preserve"> </w:t>
+      </w:r>
+      <w:r>
+        <w:rPr>
+          <w:sz w:val="24"/>
+          <w:szCs w:val="24"/>
         </w:rPr>
         <w:t>and</w:t>
       </w:r>
@@ -6074,12 +6211,14 @@
         <w:rPr>
           <w:spacing w:val="-9"/>
           <w:sz w:val="24"/>
-        </w:rPr>
-        <w:t xml:space="preserve"> </w:t>
-      </w:r>
-      <w:r>
-        <w:rPr>
-          <w:sz w:val="24"/>
+          <w:szCs w:val="24"/>
+        </w:rPr>
+        <w:t xml:space="preserve"> </w:t>
+      </w:r>
+      <w:r>
+        <w:rPr>
+          <w:sz w:val="24"/>
+          <w:szCs w:val="24"/>
         </w:rPr>
         <w:t>Italy.</w:t>
       </w:r>
@@ -6087,12 +6226,14 @@
         <w:rPr>
           <w:spacing w:val="-2"/>
           <w:sz w:val="24"/>
-        </w:rPr>
-        <w:t xml:space="preserve"> </w:t>
-      </w:r>
-      <w:r>
-        <w:rPr>
-          <w:sz w:val="24"/>
+          <w:szCs w:val="24"/>
+        </w:rPr>
+        <w:t xml:space="preserve"> </w:t>
+      </w:r>
+      <w:r>
+        <w:rPr>
+          <w:sz w:val="24"/>
+          <w:szCs w:val="24"/>
         </w:rPr>
         <w:t>Do</w:t>
       </w:r>
@@ -6100,12 +6241,14 @@
         <w:rPr>
           <w:spacing w:val="-6"/>
           <w:sz w:val="24"/>
-        </w:rPr>
-        <w:t xml:space="preserve"> </w:t>
-      </w:r>
-      <w:r>
-        <w:rPr>
-          <w:sz w:val="24"/>
+          <w:szCs w:val="24"/>
+        </w:rPr>
+        <w:t xml:space="preserve"> </w:t>
+      </w:r>
+      <w:r>
+        <w:rPr>
+          <w:sz w:val="24"/>
+          <w:szCs w:val="24"/>
         </w:rPr>
         <w:t>you</w:t>
       </w:r>
@@ -6113,12 +6256,14 @@
         <w:rPr>
           <w:spacing w:val="-6"/>
           <w:sz w:val="24"/>
-        </w:rPr>
-        <w:t xml:space="preserve"> </w:t>
-      </w:r>
-      <w:r>
-        <w:rPr>
-          <w:sz w:val="24"/>
+          <w:szCs w:val="24"/>
+        </w:rPr>
+        <w:t xml:space="preserve"> </w:t>
+      </w:r>
+      <w:r>
+        <w:rPr>
+          <w:sz w:val="24"/>
+          <w:szCs w:val="24"/>
         </w:rPr>
         <w:t>find</w:t>
       </w:r>
@@ -6126,12 +6271,14 @@
         <w:rPr>
           <w:spacing w:val="-6"/>
           <w:sz w:val="24"/>
-        </w:rPr>
-        <w:t xml:space="preserve"> </w:t>
-      </w:r>
-      <w:r>
-        <w:rPr>
-          <w:sz w:val="24"/>
+          <w:szCs w:val="24"/>
+        </w:rPr>
+        <w:t xml:space="preserve"> </w:t>
+      </w:r>
+      <w:r>
+        <w:rPr>
+          <w:sz w:val="24"/>
+          <w:szCs w:val="24"/>
         </w:rPr>
         <w:t>changes</w:t>
       </w:r>
@@ -6139,12 +6286,14 @@
         <w:rPr>
           <w:spacing w:val="-6"/>
           <w:sz w:val="24"/>
-        </w:rPr>
-        <w:t xml:space="preserve"> </w:t>
-      </w:r>
-      <w:r>
-        <w:rPr>
-          <w:sz w:val="24"/>
+          <w:szCs w:val="24"/>
+        </w:rPr>
+        <w:t xml:space="preserve"> </w:t>
+      </w:r>
+      <w:r>
+        <w:rPr>
+          <w:sz w:val="24"/>
+          <w:szCs w:val="24"/>
         </w:rPr>
         <w:t>in</w:t>
       </w:r>
@@ -6152,12 +6301,14 @@
         <w:rPr>
           <w:spacing w:val="-52"/>
           <w:sz w:val="24"/>
-        </w:rPr>
-        <w:t xml:space="preserve"> </w:t>
-      </w:r>
-      <w:r>
-        <w:rPr>
-          <w:sz w:val="24"/>
+          <w:szCs w:val="24"/>
+        </w:rPr>
+        <w:t xml:space="preserve"> </w:t>
+      </w:r>
+      <w:r>
+        <w:rPr>
+          <w:sz w:val="24"/>
+          <w:szCs w:val="24"/>
         </w:rPr>
         <w:t>these two TFP distributions in 2001 vs 2008? Did you expect these results? Compare the</w:t>
       </w:r>
@@ -6165,12 +6316,14 @@
         <w:rPr>
           <w:spacing w:val="1"/>
           <w:sz w:val="24"/>
-        </w:rPr>
-        <w:t xml:space="preserve"> </w:t>
-      </w:r>
-      <w:r>
-        <w:rPr>
-          <w:sz w:val="24"/>
+          <w:szCs w:val="24"/>
+        </w:rPr>
+        <w:t xml:space="preserve"> </w:t>
+      </w:r>
+      <w:r>
+        <w:rPr>
+          <w:sz w:val="24"/>
+          <w:szCs w:val="24"/>
         </w:rPr>
         <w:t>results</w:t>
       </w:r>
@@ -6178,12 +6331,14 @@
         <w:rPr>
           <w:spacing w:val="-3"/>
           <w:sz w:val="24"/>
-        </w:rPr>
-        <w:t xml:space="preserve"> </w:t>
-      </w:r>
-      <w:r>
-        <w:rPr>
-          <w:sz w:val="24"/>
+          <w:szCs w:val="24"/>
+        </w:rPr>
+        <w:t xml:space="preserve"> </w:t>
+      </w:r>
+      <w:r>
+        <w:rPr>
+          <w:sz w:val="24"/>
+          <w:szCs w:val="24"/>
         </w:rPr>
         <w:t>obtained</w:t>
       </w:r>
@@ -6191,12 +6346,14 @@
         <w:rPr>
           <w:spacing w:val="2"/>
           <w:sz w:val="24"/>
-        </w:rPr>
-        <w:t xml:space="preserve"> </w:t>
-      </w:r>
-      <w:r>
-        <w:rPr>
-          <w:sz w:val="24"/>
+          <w:szCs w:val="24"/>
+        </w:rPr>
+        <w:t xml:space="preserve"> </w:t>
+      </w:r>
+      <w:r>
+        <w:rPr>
+          <w:sz w:val="24"/>
+          <w:szCs w:val="24"/>
         </w:rPr>
         <w:t>with WRDG and</w:t>
       </w:r>
@@ -6204,12 +6361,14 @@
         <w:rPr>
           <w:spacing w:val="-2"/>
           <w:sz w:val="24"/>
-        </w:rPr>
-        <w:t xml:space="preserve"> </w:t>
-      </w:r>
-      <w:r>
-        <w:rPr>
-          <w:sz w:val="24"/>
+          <w:szCs w:val="24"/>
+        </w:rPr>
+        <w:t xml:space="preserve"> </w:t>
+      </w:r>
+      <w:r>
+        <w:rPr>
+          <w:sz w:val="24"/>
+          <w:szCs w:val="24"/>
         </w:rPr>
         <w:t>LP</w:t>
       </w:r>
@@ -6217,12 +6376,14 @@
         <w:rPr>
           <w:spacing w:val="-2"/>
           <w:sz w:val="24"/>
-        </w:rPr>
-        <w:t xml:space="preserve"> </w:t>
-      </w:r>
-      <w:r>
-        <w:rPr>
-          <w:sz w:val="24"/>
+          <w:szCs w:val="24"/>
+        </w:rPr>
+        <w:t xml:space="preserve"> </w:t>
+      </w:r>
+      <w:r>
+        <w:rPr>
+          <w:sz w:val="24"/>
+          <w:szCs w:val="24"/>
         </w:rPr>
         <w:t>procedure and</w:t>
       </w:r>
@@ -6230,15 +6391,33 @@
         <w:rPr>
           <w:spacing w:val="1"/>
           <w:sz w:val="24"/>
-        </w:rPr>
-        <w:t xml:space="preserve"> </w:t>
-      </w:r>
-      <w:r>
-        <w:rPr>
-          <w:sz w:val="24"/>
+          <w:szCs w:val="24"/>
+        </w:rPr>
+        <w:t xml:space="preserve"> </w:t>
+      </w:r>
+      <w:r>
+        <w:rPr>
+          <w:sz w:val="24"/>
+          <w:szCs w:val="24"/>
         </w:rPr>
         <w:t>comment.</w:t>
       </w:r>
+    </w:p>
+    <w:p>
+      <w:pPr>
+        <w:pStyle w:val="Normal"/>
+        <w:tabs>
+          <w:tab w:val="left" w:leader="none" w:pos="834"/>
+        </w:tabs>
+        <w:spacing w:before="0" w:line="276" w:lineRule="auto"/>
+        <w:ind w:left="113" w:right="110"/>
+        <w:jc w:val="both"/>
+        <w:rPr>
+          <w:rFonts w:ascii="Calibri" w:hAnsi="Calibri" w:eastAsia="Calibri" w:cs="Calibri"/>
+          <w:sz w:val="24"/>
+          <w:szCs w:val="24"/>
+        </w:rPr>
+      </w:pPr>
     </w:p>
     <w:p>
       <w:pPr>
@@ -6255,11 +6434,13 @@
         <w:jc w:val="both"/>
         <w:rPr>
           <w:sz w:val="24"/>
-        </w:rPr>
-      </w:pPr>
-      <w:r>
-        <w:rPr>
-          <w:sz w:val="24"/>
+          <w:szCs w:val="24"/>
+        </w:rPr>
+      </w:pPr>
+      <w:r>
+        <w:rPr>
+          <w:sz w:val="24"/>
+          <w:szCs w:val="24"/>
         </w:rPr>
         <w:lastRenderedPageBreak/>
         <w:t>Look at changes in skewness in the same time window (again, focus on industry 29 only in</w:t>
@@ -6268,12 +6449,14 @@
         <w:rPr>
           <w:spacing w:val="1"/>
           <w:sz w:val="24"/>
-        </w:rPr>
-        <w:t xml:space="preserve"> </w:t>
-      </w:r>
-      <w:r>
-        <w:rPr>
-          <w:sz w:val="24"/>
+          <w:szCs w:val="24"/>
+        </w:rPr>
+        <w:t xml:space="preserve"> </w:t>
+      </w:r>
+      <w:r>
+        <w:rPr>
+          <w:sz w:val="24"/>
+          <w:szCs w:val="24"/>
         </w:rPr>
         <w:t>these</w:t>
       </w:r>
@@ -6281,12 +6464,14 @@
         <w:rPr>
           <w:spacing w:val="-3"/>
           <w:sz w:val="24"/>
-        </w:rPr>
-        <w:t xml:space="preserve"> </w:t>
-      </w:r>
-      <w:r>
-        <w:rPr>
-          <w:sz w:val="24"/>
+          <w:szCs w:val="24"/>
+        </w:rPr>
+        <w:t xml:space="preserve"> </w:t>
+      </w:r>
+      <w:r>
+        <w:rPr>
+          <w:sz w:val="24"/>
+          <w:szCs w:val="24"/>
         </w:rPr>
         <w:t>two</w:t>
       </w:r>
@@ -6294,12 +6479,14 @@
         <w:rPr>
           <w:spacing w:val="-2"/>
           <w:sz w:val="24"/>
-        </w:rPr>
-        <w:t xml:space="preserve"> </w:t>
-      </w:r>
-      <w:r>
-        <w:rPr>
-          <w:sz w:val="24"/>
+          <w:szCs w:val="24"/>
+        </w:rPr>
+        <w:t xml:space="preserve"> </w:t>
+      </w:r>
+      <w:r>
+        <w:rPr>
+          <w:sz w:val="24"/>
+          <w:szCs w:val="24"/>
         </w:rPr>
         <w:t>countries).</w:t>
       </w:r>
@@ -6307,12 +6494,14 @@
         <w:rPr>
           <w:spacing w:val="-2"/>
           <w:sz w:val="24"/>
-        </w:rPr>
-        <w:t xml:space="preserve"> </w:t>
-      </w:r>
-      <w:r>
-        <w:rPr>
-          <w:sz w:val="24"/>
+          <w:szCs w:val="24"/>
+        </w:rPr>
+        <w:t xml:space="preserve"> </w:t>
+      </w:r>
+      <w:r>
+        <w:rPr>
+          <w:sz w:val="24"/>
+          <w:szCs w:val="24"/>
         </w:rPr>
         <w:t>What</w:t>
       </w:r>
@@ -6320,12 +6509,14 @@
         <w:rPr>
           <w:spacing w:val="-3"/>
           <w:sz w:val="24"/>
-        </w:rPr>
-        <w:t xml:space="preserve"> </w:t>
-      </w:r>
-      <w:r>
-        <w:rPr>
-          <w:sz w:val="24"/>
+          <w:szCs w:val="24"/>
+        </w:rPr>
+        <w:t xml:space="preserve"> </w:t>
+      </w:r>
+      <w:r>
+        <w:rPr>
+          <w:sz w:val="24"/>
+          <w:szCs w:val="24"/>
         </w:rPr>
         <w:t>happens?</w:t>
       </w:r>
@@ -6333,12 +6524,14 @@
         <w:rPr>
           <w:spacing w:val="-3"/>
           <w:sz w:val="24"/>
-        </w:rPr>
-        <w:t xml:space="preserve"> </w:t>
-      </w:r>
-      <w:r>
-        <w:rPr>
-          <w:sz w:val="24"/>
+          <w:szCs w:val="24"/>
+        </w:rPr>
+        <w:t xml:space="preserve"> </w:t>
+      </w:r>
+      <w:r>
+        <w:rPr>
+          <w:sz w:val="24"/>
+          <w:szCs w:val="24"/>
         </w:rPr>
         <w:t>Relate</w:t>
       </w:r>
@@ -6346,12 +6539,14 @@
         <w:rPr>
           <w:spacing w:val="-3"/>
           <w:sz w:val="24"/>
-        </w:rPr>
-        <w:t xml:space="preserve"> </w:t>
-      </w:r>
-      <w:r>
-        <w:rPr>
-          <w:sz w:val="24"/>
+          <w:szCs w:val="24"/>
+        </w:rPr>
+        <w:t xml:space="preserve"> </w:t>
+      </w:r>
+      <w:r>
+        <w:rPr>
+          <w:sz w:val="24"/>
+          <w:szCs w:val="24"/>
         </w:rPr>
         <w:t>this</w:t>
       </w:r>
@@ -6359,12 +6554,14 @@
         <w:rPr>
           <w:spacing w:val="-4"/>
           <w:sz w:val="24"/>
-        </w:rPr>
-        <w:t xml:space="preserve"> </w:t>
-      </w:r>
-      <w:r>
-        <w:rPr>
-          <w:sz w:val="24"/>
+          <w:szCs w:val="24"/>
+        </w:rPr>
+        <w:t xml:space="preserve"> </w:t>
+      </w:r>
+      <w:r>
+        <w:rPr>
+          <w:sz w:val="24"/>
+          <w:szCs w:val="24"/>
         </w:rPr>
         <w:t>result</w:t>
       </w:r>
@@ -6372,12 +6569,14 @@
         <w:rPr>
           <w:spacing w:val="-3"/>
           <w:sz w:val="24"/>
-        </w:rPr>
-        <w:t xml:space="preserve"> </w:t>
-      </w:r>
-      <w:r>
-        <w:rPr>
-          <w:sz w:val="24"/>
+          <w:szCs w:val="24"/>
+        </w:rPr>
+        <w:t xml:space="preserve"> </w:t>
+      </w:r>
+      <w:r>
+        <w:rPr>
+          <w:sz w:val="24"/>
+          <w:szCs w:val="24"/>
         </w:rPr>
         <w:t>to</w:t>
       </w:r>
@@ -6385,12 +6584,14 @@
         <w:rPr>
           <w:spacing w:val="-1"/>
           <w:sz w:val="24"/>
-        </w:rPr>
-        <w:t xml:space="preserve"> </w:t>
-      </w:r>
-      <w:r>
-        <w:rPr>
-          <w:sz w:val="24"/>
+          <w:szCs w:val="24"/>
+        </w:rPr>
+        <w:t xml:space="preserve"> </w:t>
+      </w:r>
+      <w:r>
+        <w:rPr>
+          <w:sz w:val="24"/>
+          <w:szCs w:val="24"/>
         </w:rPr>
         <w:t>what</w:t>
       </w:r>
@@ -6398,12 +6599,14 @@
         <w:rPr>
           <w:spacing w:val="-1"/>
           <w:sz w:val="24"/>
-        </w:rPr>
-        <w:t xml:space="preserve"> </w:t>
-      </w:r>
-      <w:r>
-        <w:rPr>
-          <w:sz w:val="24"/>
+          <w:szCs w:val="24"/>
+        </w:rPr>
+        <w:t xml:space="preserve"> </w:t>
+      </w:r>
+      <w:r>
+        <w:rPr>
+          <w:sz w:val="24"/>
+          <w:szCs w:val="24"/>
         </w:rPr>
         <w:t>you</w:t>
       </w:r>
@@ -6411,12 +6614,14 @@
         <w:rPr>
           <w:spacing w:val="-2"/>
           <w:sz w:val="24"/>
-        </w:rPr>
-        <w:t xml:space="preserve"> </w:t>
-      </w:r>
-      <w:r>
-        <w:rPr>
-          <w:sz w:val="24"/>
+          <w:szCs w:val="24"/>
+        </w:rPr>
+        <w:t xml:space="preserve"> </w:t>
+      </w:r>
+      <w:r>
+        <w:rPr>
+          <w:sz w:val="24"/>
+          <w:szCs w:val="24"/>
         </w:rPr>
         <w:t>have</w:t>
       </w:r>
@@ -6424,12 +6629,14 @@
         <w:rPr>
           <w:spacing w:val="-3"/>
           <w:sz w:val="24"/>
-        </w:rPr>
-        <w:t xml:space="preserve"> </w:t>
-      </w:r>
-      <w:r>
-        <w:rPr>
-          <w:sz w:val="24"/>
+          <w:szCs w:val="24"/>
+        </w:rPr>
+        <w:t xml:space="preserve"> </w:t>
+      </w:r>
+      <w:r>
+        <w:rPr>
+          <w:sz w:val="24"/>
+          <w:szCs w:val="24"/>
         </w:rPr>
         <w:t>found</w:t>
       </w:r>
@@ -6437,12 +6644,14 @@
         <w:rPr>
           <w:spacing w:val="-3"/>
           <w:sz w:val="24"/>
-        </w:rPr>
-        <w:t xml:space="preserve"> </w:t>
-      </w:r>
-      <w:r>
-        <w:rPr>
-          <w:sz w:val="24"/>
+          <w:szCs w:val="24"/>
+        </w:rPr>
+        <w:t xml:space="preserve"> </w:t>
+      </w:r>
+      <w:r>
+        <w:rPr>
+          <w:sz w:val="24"/>
+          <w:szCs w:val="24"/>
         </w:rPr>
         <w:t>at</w:t>
       </w:r>
@@ -6450,12 +6659,14 @@
         <w:rPr>
           <w:spacing w:val="-3"/>
           <w:sz w:val="24"/>
-        </w:rPr>
-        <w:t xml:space="preserve"> </w:t>
-      </w:r>
-      <w:r>
-        <w:rPr>
-          <w:sz w:val="24"/>
+          <w:szCs w:val="24"/>
+        </w:rPr>
+        <w:t xml:space="preserve"> </w:t>
+      </w:r>
+      <w:r>
+        <w:rPr>
+          <w:sz w:val="24"/>
+          <w:szCs w:val="24"/>
         </w:rPr>
         <w:t>point</w:t>
       </w:r>
@@ -6463,12 +6674,14 @@
         <w:rPr>
           <w:spacing w:val="-2"/>
           <w:sz w:val="24"/>
-        </w:rPr>
-        <w:t xml:space="preserve"> </w:t>
-      </w:r>
-      <w:r>
-        <w:rPr>
-          <w:sz w:val="24"/>
+          <w:szCs w:val="24"/>
+        </w:rPr>
+        <w:t xml:space="preserve"> </w:t>
+      </w:r>
+      <w:r>
+        <w:rPr>
+          <w:sz w:val="24"/>
+          <w:szCs w:val="24"/>
         </w:rPr>
         <w:t>c.</w:t>
       </w:r>
@@ -6497,11 +6710,13 @@
         <w:jc w:val="both"/>
         <w:rPr>
           <w:sz w:val="24"/>
-        </w:rPr>
-      </w:pPr>
-      <w:r>
-        <w:rPr>
-          <w:sz w:val="24"/>
+          <w:szCs w:val="24"/>
+        </w:rPr>
+      </w:pPr>
+      <w:r>
+        <w:rPr>
+          <w:sz w:val="24"/>
+          <w:szCs w:val="24"/>
         </w:rPr>
         <w:t>Do you find the shifts to be homogenous throughout the distribution? Once you have</w:t>
       </w:r>
@@ -6509,6 +6724,7 @@
         <w:rPr>
           <w:spacing w:val="1"/>
           <w:sz w:val="24"/>
+          <w:szCs w:val="24"/>
         </w:rPr>
         <w:t xml:space="preserve"> </w:t>
       </w:r>
@@ -6516,6 +6732,7 @@
         <w:rPr>
           <w:spacing w:val="-1"/>
           <w:sz w:val="24"/>
+          <w:szCs w:val="24"/>
         </w:rPr>
         <w:t>defined</w:t>
       </w:r>
@@ -6523,6 +6740,7 @@
         <w:rPr>
           <w:spacing w:val="-12"/>
           <w:sz w:val="24"/>
+          <w:szCs w:val="24"/>
         </w:rPr>
         <w:t xml:space="preserve"> </w:t>
       </w:r>
@@ -6530,6 +6748,7 @@
         <w:rPr>
           <w:spacing w:val="-1"/>
           <w:sz w:val="24"/>
+          <w:szCs w:val="24"/>
         </w:rPr>
         <w:t>a</w:t>
       </w:r>
@@ -6537,12 +6756,14 @@
         <w:rPr>
           <w:spacing w:val="-11"/>
           <w:sz w:val="24"/>
-        </w:rPr>
-        <w:t xml:space="preserve"> </w:t>
-      </w:r>
-      <w:r>
-        <w:rPr>
-          <w:sz w:val="24"/>
+          <w:szCs w:val="24"/>
+        </w:rPr>
+        <w:t xml:space="preserve"> </w:t>
+      </w:r>
+      <w:r>
+        <w:rPr>
+          <w:sz w:val="24"/>
+          <w:szCs w:val="24"/>
         </w:rPr>
         <w:t>specific</w:t>
       </w:r>
@@ -6550,12 +6771,14 @@
         <w:rPr>
           <w:spacing w:val="-11"/>
           <w:sz w:val="24"/>
-        </w:rPr>
-        <w:t xml:space="preserve"> </w:t>
-      </w:r>
-      <w:r>
-        <w:rPr>
-          <w:sz w:val="24"/>
+          <w:szCs w:val="24"/>
+        </w:rPr>
+        <w:t xml:space="preserve"> </w:t>
+      </w:r>
+      <w:r>
+        <w:rPr>
+          <w:sz w:val="24"/>
+          <w:szCs w:val="24"/>
         </w:rPr>
         <w:t>parametrical</w:t>
       </w:r>
@@ -6563,12 +6786,14 @@
         <w:rPr>
           <w:spacing w:val="-11"/>
           <w:sz w:val="24"/>
-        </w:rPr>
-        <w:t xml:space="preserve"> </w:t>
-      </w:r>
-      <w:r>
-        <w:rPr>
-          <w:sz w:val="24"/>
+          <w:szCs w:val="24"/>
+        </w:rPr>
+        <w:t xml:space="preserve"> </w:t>
+      </w:r>
+      <w:r>
+        <w:rPr>
+          <w:sz w:val="24"/>
+          <w:szCs w:val="24"/>
         </w:rPr>
         <w:t>distribution</w:t>
       </w:r>
@@ -6576,12 +6801,14 @@
         <w:rPr>
           <w:spacing w:val="-11"/>
           <w:sz w:val="24"/>
-        </w:rPr>
-        <w:t xml:space="preserve"> </w:t>
-      </w:r>
-      <w:r>
-        <w:rPr>
-          <w:sz w:val="24"/>
+          <w:szCs w:val="24"/>
+        </w:rPr>
+        <w:t xml:space="preserve"> </w:t>
+      </w:r>
+      <w:r>
+        <w:rPr>
+          <w:sz w:val="24"/>
+          <w:szCs w:val="24"/>
         </w:rPr>
         <w:t>for</w:t>
       </w:r>
@@ -6589,12 +6816,14 @@
         <w:rPr>
           <w:spacing w:val="-12"/>
           <w:sz w:val="24"/>
-        </w:rPr>
-        <w:t xml:space="preserve"> </w:t>
-      </w:r>
-      <w:r>
-        <w:rPr>
-          <w:sz w:val="24"/>
+          <w:szCs w:val="24"/>
+        </w:rPr>
+        <w:t xml:space="preserve"> </w:t>
+      </w:r>
+      <w:r>
+        <w:rPr>
+          <w:sz w:val="24"/>
+          <w:szCs w:val="24"/>
         </w:rPr>
         <w:t>the</w:t>
       </w:r>
@@ -6602,12 +6831,14 @@
         <w:rPr>
           <w:spacing w:val="-10"/>
           <w:sz w:val="24"/>
-        </w:rPr>
-        <w:t xml:space="preserve"> </w:t>
-      </w:r>
-      <w:r>
-        <w:rPr>
-          <w:sz w:val="24"/>
+          <w:szCs w:val="24"/>
+        </w:rPr>
+        <w:t xml:space="preserve"> </w:t>
+      </w:r>
+      <w:r>
+        <w:rPr>
+          <w:sz w:val="24"/>
+          <w:szCs w:val="24"/>
         </w:rPr>
         <w:t>TFP,</w:t>
       </w:r>
@@ -6615,12 +6846,14 @@
         <w:rPr>
           <w:spacing w:val="-10"/>
           <w:sz w:val="24"/>
-        </w:rPr>
-        <w:t xml:space="preserve"> </w:t>
-      </w:r>
-      <w:r>
-        <w:rPr>
-          <w:sz w:val="24"/>
+          <w:szCs w:val="24"/>
+        </w:rPr>
+        <w:t xml:space="preserve"> </w:t>
+      </w:r>
+      <w:r>
+        <w:rPr>
+          <w:sz w:val="24"/>
+          <w:szCs w:val="24"/>
         </w:rPr>
         <w:t>is</w:t>
       </w:r>
@@ -6628,12 +6861,14 @@
         <w:rPr>
           <w:spacing w:val="-13"/>
           <w:sz w:val="24"/>
-        </w:rPr>
-        <w:t xml:space="preserve"> </w:t>
-      </w:r>
-      <w:r>
-        <w:rPr>
-          <w:sz w:val="24"/>
+          <w:szCs w:val="24"/>
+        </w:rPr>
+        <w:t xml:space="preserve"> </w:t>
+      </w:r>
+      <w:r>
+        <w:rPr>
+          <w:sz w:val="24"/>
+          <w:szCs w:val="24"/>
         </w:rPr>
         <w:t>there</w:t>
       </w:r>
@@ -6641,12 +6876,14 @@
         <w:rPr>
           <w:spacing w:val="-10"/>
           <w:sz w:val="24"/>
-        </w:rPr>
-        <w:t xml:space="preserve"> </w:t>
-      </w:r>
-      <w:r>
-        <w:rPr>
-          <w:sz w:val="24"/>
+          <w:szCs w:val="24"/>
+        </w:rPr>
+        <w:t xml:space="preserve"> </w:t>
+      </w:r>
+      <w:r>
+        <w:rPr>
+          <w:sz w:val="24"/>
+          <w:szCs w:val="24"/>
         </w:rPr>
         <w:t>a</w:t>
       </w:r>
@@ -6654,12 +6891,14 @@
         <w:rPr>
           <w:spacing w:val="-12"/>
           <w:sz w:val="24"/>
-        </w:rPr>
-        <w:t xml:space="preserve"> </w:t>
-      </w:r>
-      <w:r>
-        <w:rPr>
-          <w:sz w:val="24"/>
+          <w:szCs w:val="24"/>
+        </w:rPr>
+        <w:t xml:space="preserve"> </w:t>
+      </w:r>
+      <w:r>
+        <w:rPr>
+          <w:sz w:val="24"/>
+          <w:szCs w:val="24"/>
         </w:rPr>
         <w:t>way</w:t>
       </w:r>
@@ -6667,12 +6906,14 @@
         <w:rPr>
           <w:spacing w:val="-12"/>
           <w:sz w:val="24"/>
-        </w:rPr>
-        <w:t xml:space="preserve"> </w:t>
-      </w:r>
-      <w:r>
-        <w:rPr>
-          <w:sz w:val="24"/>
+          <w:szCs w:val="24"/>
+        </w:rPr>
+        <w:t xml:space="preserve"> </w:t>
+      </w:r>
+      <w:r>
+        <w:rPr>
+          <w:sz w:val="24"/>
+          <w:szCs w:val="24"/>
         </w:rPr>
         <w:t>through</w:t>
       </w:r>
@@ -6680,12 +6921,14 @@
         <w:rPr>
           <w:spacing w:val="-10"/>
           <w:sz w:val="24"/>
-        </w:rPr>
-        <w:t xml:space="preserve"> </w:t>
-      </w:r>
-      <w:r>
-        <w:rPr>
-          <w:sz w:val="24"/>
+          <w:szCs w:val="24"/>
+        </w:rPr>
+        <w:t xml:space="preserve"> </w:t>
+      </w:r>
+      <w:r>
+        <w:rPr>
+          <w:sz w:val="24"/>
+          <w:szCs w:val="24"/>
         </w:rPr>
         <w:t>which</w:t>
       </w:r>
@@ -6693,12 +6936,14 @@
         <w:rPr>
           <w:spacing w:val="-11"/>
           <w:sz w:val="24"/>
-        </w:rPr>
-        <w:t xml:space="preserve"> </w:t>
-      </w:r>
-      <w:r>
-        <w:rPr>
-          <w:sz w:val="24"/>
+          <w:szCs w:val="24"/>
+        </w:rPr>
+        <w:t xml:space="preserve"> </w:t>
+      </w:r>
+      <w:r>
+        <w:rPr>
+          <w:sz w:val="24"/>
+          <w:szCs w:val="24"/>
         </w:rPr>
         <w:t>you</w:t>
       </w:r>
@@ -6706,12 +6951,14 @@
         <w:rPr>
           <w:spacing w:val="-10"/>
           <w:sz w:val="24"/>
-        </w:rPr>
-        <w:t xml:space="preserve"> </w:t>
-      </w:r>
-      <w:r>
-        <w:rPr>
-          <w:sz w:val="24"/>
+          <w:szCs w:val="24"/>
+        </w:rPr>
+        <w:t xml:space="preserve"> </w:t>
+      </w:r>
+      <w:r>
+        <w:rPr>
+          <w:sz w:val="24"/>
+          <w:szCs w:val="24"/>
         </w:rPr>
         <w:t>can</w:t>
       </w:r>
@@ -6719,12 +6966,14 @@
         <w:rPr>
           <w:spacing w:val="-52"/>
           <w:sz w:val="24"/>
-        </w:rPr>
-        <w:t xml:space="preserve"> </w:t>
-      </w:r>
-      <w:r>
-        <w:rPr>
-          <w:sz w:val="24"/>
+          <w:szCs w:val="24"/>
+        </w:rPr>
+        <w:t xml:space="preserve"> </w:t>
+      </w:r>
+      <w:r>
+        <w:rPr>
+          <w:sz w:val="24"/>
+          <w:szCs w:val="24"/>
         </w:rPr>
         <w:t>statistically measure the changes in the TFP distribution in each industry over time (2001 vs</w:t>
       </w:r>
@@ -6732,12 +6981,14 @@
         <w:rPr>
           <w:spacing w:val="-52"/>
           <w:sz w:val="24"/>
-        </w:rPr>
-        <w:t xml:space="preserve"> </w:t>
-      </w:r>
-      <w:r>
-        <w:rPr>
-          <w:sz w:val="24"/>
+          <w:szCs w:val="24"/>
+        </w:rPr>
+        <w:t xml:space="preserve"> </w:t>
+      </w:r>
+      <w:r>
+        <w:rPr>
+          <w:sz w:val="24"/>
+          <w:szCs w:val="24"/>
         </w:rPr>
         <w:t>2008)?</w:t>
       </w:r>
@@ -7000,7 +7251,7 @@
         <w:spacing w:line="288" w:lineRule="auto"/>
         <w:jc w:val="center"/>
         <w:sectPr>
-          <w:pgSz w:w="11900" w:h="16850"/>
+          <w:pgSz w:w="11900" w:h="16850" w:orient="portrait"/>
           <w:pgMar w:top="1380" w:right="1020" w:bottom="280" w:left="1020" w:header="720" w:footer="720" w:gutter="0"/>
           <w:cols w:space="720"/>
         </w:sectPr>
@@ -7061,14 +7312,14 @@
       <w:pPr>
         <w:spacing w:line="316" w:lineRule="exact"/>
         <w:rPr>
-          <w:rFonts w:ascii="Cambria Math" w:eastAsia="Cambria Math" w:hAnsi="Cambria Math"/>
+          <w:rFonts w:ascii="Cambria Math" w:hAnsi="Cambria Math" w:eastAsia="Cambria Math"/>
           <w:sz w:val="16"/>
         </w:rPr>
         <w:sectPr>
           <w:type w:val="continuous"/>
-          <w:pgSz w:w="11900" w:h="16850"/>
+          <w:pgSz w:w="11900" w:h="16850" w:orient="portrait"/>
           <w:pgMar w:top="1400" w:right="1020" w:bottom="280" w:left="1020" w:header="720" w:footer="720" w:gutter="0"/>
-          <w:cols w:num="2" w:space="720" w:equalWidth="0">
+          <w:cols w:equalWidth="0" w:space="720" w:num="2">
             <w:col w:w="3378" w:space="40"/>
             <w:col w:w="6442"/>
           </w:cols>
@@ -11205,14 +11456,14 @@
       </w:r>
       <w:r>
         <w:rPr>
-          <w:rFonts w:ascii="Cambria Math" w:eastAsia="Cambria Math" w:hAnsi="Cambria Math"/>
+          <w:rFonts w:ascii="Cambria Math" w:hAnsi="Cambria Math" w:eastAsia="Cambria Math"/>
           <w:sz w:val="28"/>
         </w:rPr>
         <w:t>∆𝐼𝑀𝑃𝐶ℎ𝑖𝑛𝑎</w:t>
       </w:r>
       <w:r>
         <w:rPr>
-          <w:rFonts w:ascii="Cambria Math" w:eastAsia="Cambria Math" w:hAnsi="Cambria Math"/>
+          <w:rFonts w:ascii="Cambria Math" w:hAnsi="Cambria Math" w:eastAsia="Cambria Math"/>
           <w:position w:val="-5"/>
           <w:sz w:val="20"/>
         </w:rPr>
@@ -11220,7 +11471,7 @@
       </w:r>
       <w:r>
         <w:rPr>
-          <w:rFonts w:ascii="Cambria Math" w:eastAsia="Cambria Math" w:hAnsi="Cambria Math"/>
+          <w:rFonts w:ascii="Cambria Math" w:hAnsi="Cambria Math" w:eastAsia="Cambria Math"/>
           <w:spacing w:val="57"/>
           <w:position w:val="-5"/>
           <w:sz w:val="20"/>
@@ -11245,14 +11496,14 @@
       </w:pPr>
       <w:r>
         <w:rPr>
-          <w:rFonts w:ascii="Cambria Math" w:eastAsia="Cambria Math" w:hAnsi="Cambria Math"/>
+          <w:rFonts w:ascii="Cambria Math" w:hAnsi="Cambria Math" w:eastAsia="Cambria Math"/>
           <w:sz w:val="28"/>
         </w:rPr>
         <w:t>∆𝐼𝑀𝑃𝐶ℎ𝑖𝑛𝑎𝑈𝑆𝐴</w:t>
       </w:r>
       <w:r>
         <w:rPr>
-          <w:rFonts w:ascii="Cambria Math" w:eastAsia="Cambria Math" w:hAnsi="Cambria Math"/>
+          <w:rFonts w:ascii="Cambria Math" w:hAnsi="Cambria Math" w:eastAsia="Cambria Math"/>
           <w:position w:val="-5"/>
           <w:sz w:val="20"/>
         </w:rPr>
@@ -11957,7 +12208,7 @@
           <w:sz w:val="24"/>
         </w:rPr>
         <w:sectPr>
-          <w:pgSz w:w="11900" w:h="16850"/>
+          <w:pgSz w:w="11900" w:h="16850" w:orient="portrait"/>
           <w:pgMar w:top="1380" w:right="1020" w:bottom="280" w:left="1020" w:header="720" w:footer="720" w:gutter="0"/>
           <w:cols w:space="720"/>
         </w:sectPr>
@@ -15202,7 +15453,7 @@
           <w:sz w:val="24"/>
         </w:rPr>
         <w:sectPr>
-          <w:pgSz w:w="11900" w:h="16850"/>
+          <w:pgSz w:w="11900" w:h="16850" w:orient="portrait"/>
           <w:pgMar w:top="1380" w:right="1020" w:bottom="280" w:left="1020" w:header="720" w:footer="720" w:gutter="0"/>
           <w:cols w:space="720"/>
         </w:sectPr>
@@ -16706,7 +16957,7 @@
       </w:r>
     </w:p>
     <w:sectPr>
-      <w:pgSz w:w="11900" w:h="16850"/>
+      <w:pgSz w:w="11900" w:h="16850" w:orient="portrait"/>
       <w:pgMar w:top="1380" w:right="1020" w:bottom="280" w:left="1020" w:header="720" w:footer="720" w:gutter="0"/>
       <w:cols w:space="720"/>
     </w:sectPr>
@@ -16728,7 +16979,7 @@
         <w:ind w:left="470" w:hanging="358"/>
       </w:pPr>
       <w:rPr>
-        <w:rFonts w:ascii="Symbol" w:eastAsia="Symbol" w:hAnsi="Symbol" w:cs="Symbol" w:hint="default"/>
+        <w:rFonts w:hint="default" w:ascii="Symbol" w:hAnsi="Symbol" w:eastAsia="Symbol" w:cs="Symbol"/>
         <w:w w:val="100"/>
         <w:sz w:val="24"/>
         <w:szCs w:val="24"/>
@@ -16845,7 +17096,7 @@
         <w:ind w:left="833" w:hanging="360"/>
       </w:pPr>
       <w:rPr>
-        <w:rFonts w:ascii="Calibri" w:eastAsia="Calibri" w:hAnsi="Calibri" w:cs="Calibri" w:hint="default"/>
+        <w:rFonts w:hint="default" w:ascii="Calibri" w:hAnsi="Calibri" w:eastAsia="Calibri" w:cs="Calibri"/>
         <w:w w:val="100"/>
         <w:sz w:val="24"/>
         <w:szCs w:val="24"/>
@@ -17077,7 +17328,7 @@
         <w:ind w:left="833" w:hanging="360"/>
       </w:pPr>
       <w:rPr>
-        <w:rFonts w:ascii="Calibri" w:eastAsia="Calibri" w:hAnsi="Calibri" w:cs="Calibri" w:hint="default"/>
+        <w:rFonts w:hint="default" w:ascii="Calibri" w:hAnsi="Calibri" w:eastAsia="Calibri" w:cs="Calibri"/>
         <w:w w:val="100"/>
         <w:sz w:val="24"/>
         <w:szCs w:val="24"/>
@@ -17194,7 +17445,7 @@
         <w:ind w:left="833" w:hanging="360"/>
       </w:pPr>
       <w:rPr>
-        <w:rFonts w:ascii="Calibri" w:eastAsia="Calibri" w:hAnsi="Calibri" w:cs="Calibri" w:hint="default"/>
+        <w:rFonts w:hint="default" w:ascii="Calibri" w:hAnsi="Calibri" w:eastAsia="Calibri" w:cs="Calibri"/>
         <w:w w:val="100"/>
         <w:sz w:val="24"/>
         <w:szCs w:val="24"/>
@@ -17311,7 +17562,7 @@
         <w:ind w:left="833" w:hanging="360"/>
       </w:pPr>
       <w:rPr>
-        <w:rFonts w:ascii="Calibri" w:eastAsia="Calibri" w:hAnsi="Calibri" w:cs="Calibri" w:hint="default"/>
+        <w:rFonts w:hint="default" w:ascii="Calibri" w:hAnsi="Calibri" w:eastAsia="Calibri" w:cs="Calibri"/>
         <w:w w:val="100"/>
         <w:sz w:val="24"/>
         <w:szCs w:val="24"/>
@@ -17517,7 +17768,7 @@
         <w:ind w:left="833" w:hanging="360"/>
       </w:pPr>
       <w:rPr>
-        <w:rFonts w:ascii="Calibri" w:eastAsia="Calibri" w:hAnsi="Calibri" w:cs="Calibri" w:hint="default"/>
+        <w:rFonts w:hint="default" w:ascii="Calibri" w:hAnsi="Calibri" w:eastAsia="Calibri" w:cs="Calibri"/>
         <w:w w:val="100"/>
         <w:sz w:val="24"/>
         <w:szCs w:val="24"/>
@@ -17653,7 +17904,7 @@
   <w:docDefaults>
     <w:rPrDefault>
       <w:rPr>
-        <w:rFonts w:asciiTheme="minorHAnsi" w:eastAsiaTheme="minorHAnsi" w:hAnsiTheme="minorHAnsi" w:cstheme="minorBidi"/>
+        <w:rFonts w:asciiTheme="minorHAnsi" w:hAnsiTheme="minorHAnsi" w:eastAsiaTheme="minorHAnsi" w:cstheme="minorBidi"/>
         <w:sz w:val="22"/>
         <w:szCs w:val="22"/>
         <w:lang w:val="en-US" w:eastAsia="en-US" w:bidi="ar-SA"/>
@@ -17670,14 +17921,14 @@
   <w:latentStyles w:defLockedState="0" w:defUIPriority="99" w:defSemiHidden="0" w:defUnhideWhenUsed="0" w:defQFormat="0" w:count="376">
     <w:lsdException w:name="Normal" w:uiPriority="0" w:qFormat="1"/>
     <w:lsdException w:name="heading 1" w:uiPriority="9" w:qFormat="1"/>
-    <w:lsdException w:name="heading 2" w:semiHidden="1" w:uiPriority="9" w:unhideWhenUsed="1" w:qFormat="1"/>
-    <w:lsdException w:name="heading 3" w:semiHidden="1" w:uiPriority="9" w:unhideWhenUsed="1" w:qFormat="1"/>
-    <w:lsdException w:name="heading 4" w:semiHidden="1" w:uiPriority="9" w:unhideWhenUsed="1" w:qFormat="1"/>
-    <w:lsdException w:name="heading 5" w:semiHidden="1" w:uiPriority="9" w:unhideWhenUsed="1" w:qFormat="1"/>
-    <w:lsdException w:name="heading 6" w:semiHidden="1" w:uiPriority="9" w:unhideWhenUsed="1" w:qFormat="1"/>
-    <w:lsdException w:name="heading 7" w:semiHidden="1" w:uiPriority="9" w:unhideWhenUsed="1" w:qFormat="1"/>
-    <w:lsdException w:name="heading 8" w:semiHidden="1" w:uiPriority="9" w:unhideWhenUsed="1" w:qFormat="1"/>
-    <w:lsdException w:name="heading 9" w:semiHidden="1" w:uiPriority="9" w:unhideWhenUsed="1" w:qFormat="1"/>
+    <w:lsdException w:name="heading 2" w:uiPriority="9" w:semiHidden="1" w:unhideWhenUsed="1" w:qFormat="1"/>
+    <w:lsdException w:name="heading 3" w:uiPriority="9" w:semiHidden="1" w:unhideWhenUsed="1" w:qFormat="1"/>
+    <w:lsdException w:name="heading 4" w:uiPriority="9" w:semiHidden="1" w:unhideWhenUsed="1" w:qFormat="1"/>
+    <w:lsdException w:name="heading 5" w:uiPriority="9" w:semiHidden="1" w:unhideWhenUsed="1" w:qFormat="1"/>
+    <w:lsdException w:name="heading 6" w:uiPriority="9" w:semiHidden="1" w:unhideWhenUsed="1" w:qFormat="1"/>
+    <w:lsdException w:name="heading 7" w:uiPriority="9" w:semiHidden="1" w:unhideWhenUsed="1" w:qFormat="1"/>
+    <w:lsdException w:name="heading 8" w:uiPriority="9" w:semiHidden="1" w:unhideWhenUsed="1" w:qFormat="1"/>
+    <w:lsdException w:name="heading 9" w:uiPriority="9" w:semiHidden="1" w:unhideWhenUsed="1" w:qFormat="1"/>
     <w:lsdException w:name="index 1" w:semiHidden="1" w:unhideWhenUsed="1"/>
     <w:lsdException w:name="index 2" w:semiHidden="1" w:unhideWhenUsed="1"/>
     <w:lsdException w:name="index 3" w:semiHidden="1" w:unhideWhenUsed="1"/>
@@ -17687,22 +17938,22 @@
     <w:lsdException w:name="index 7" w:semiHidden="1" w:unhideWhenUsed="1"/>
     <w:lsdException w:name="index 8" w:semiHidden="1" w:unhideWhenUsed="1"/>
     <w:lsdException w:name="index 9" w:semiHidden="1" w:unhideWhenUsed="1"/>
-    <w:lsdException w:name="toc 1" w:semiHidden="1" w:uiPriority="39" w:unhideWhenUsed="1"/>
-    <w:lsdException w:name="toc 2" w:semiHidden="1" w:uiPriority="39" w:unhideWhenUsed="1"/>
-    <w:lsdException w:name="toc 3" w:semiHidden="1" w:uiPriority="39" w:unhideWhenUsed="1"/>
-    <w:lsdException w:name="toc 4" w:semiHidden="1" w:uiPriority="39" w:unhideWhenUsed="1"/>
-    <w:lsdException w:name="toc 5" w:semiHidden="1" w:uiPriority="39" w:unhideWhenUsed="1"/>
-    <w:lsdException w:name="toc 6" w:semiHidden="1" w:uiPriority="39" w:unhideWhenUsed="1"/>
-    <w:lsdException w:name="toc 7" w:semiHidden="1" w:uiPriority="39" w:unhideWhenUsed="1"/>
-    <w:lsdException w:name="toc 8" w:semiHidden="1" w:uiPriority="39" w:unhideWhenUsed="1"/>
-    <w:lsdException w:name="toc 9" w:semiHidden="1" w:uiPriority="39" w:unhideWhenUsed="1"/>
+    <w:lsdException w:name="toc 1" w:uiPriority="39" w:semiHidden="1" w:unhideWhenUsed="1"/>
+    <w:lsdException w:name="toc 2" w:uiPriority="39" w:semiHidden="1" w:unhideWhenUsed="1"/>
+    <w:lsdException w:name="toc 3" w:uiPriority="39" w:semiHidden="1" w:unhideWhenUsed="1"/>
+    <w:lsdException w:name="toc 4" w:uiPriority="39" w:semiHidden="1" w:unhideWhenUsed="1"/>
+    <w:lsdException w:name="toc 5" w:uiPriority="39" w:semiHidden="1" w:unhideWhenUsed="1"/>
+    <w:lsdException w:name="toc 6" w:uiPriority="39" w:semiHidden="1" w:unhideWhenUsed="1"/>
+    <w:lsdException w:name="toc 7" w:uiPriority="39" w:semiHidden="1" w:unhideWhenUsed="1"/>
+    <w:lsdException w:name="toc 8" w:uiPriority="39" w:semiHidden="1" w:unhideWhenUsed="1"/>
+    <w:lsdException w:name="toc 9" w:uiPriority="39" w:semiHidden="1" w:unhideWhenUsed="1"/>
     <w:lsdException w:name="Normal Indent" w:semiHidden="1" w:unhideWhenUsed="1"/>
     <w:lsdException w:name="footnote text" w:semiHidden="1" w:unhideWhenUsed="1"/>
     <w:lsdException w:name="annotation text" w:semiHidden="1" w:unhideWhenUsed="1"/>
     <w:lsdException w:name="header" w:semiHidden="1" w:unhideWhenUsed="1"/>
     <w:lsdException w:name="footer" w:semiHidden="1" w:unhideWhenUsed="1"/>
     <w:lsdException w:name="index heading" w:semiHidden="1" w:unhideWhenUsed="1"/>
-    <w:lsdException w:name="caption" w:semiHidden="1" w:uiPriority="35" w:unhideWhenUsed="1" w:qFormat="1"/>
+    <w:lsdException w:name="caption" w:uiPriority="35" w:semiHidden="1" w:unhideWhenUsed="1" w:qFormat="1"/>
     <w:lsdException w:name="table of figures" w:semiHidden="1" w:unhideWhenUsed="1"/>
     <w:lsdException w:name="envelope address" w:semiHidden="1" w:unhideWhenUsed="1"/>
     <w:lsdException w:name="envelope return" w:semiHidden="1" w:unhideWhenUsed="1"/>
@@ -17733,7 +17984,7 @@
     <w:lsdException w:name="Title" w:uiPriority="10" w:qFormat="1"/>
     <w:lsdException w:name="Closing" w:semiHidden="1" w:unhideWhenUsed="1"/>
     <w:lsdException w:name="Signature" w:semiHidden="1" w:unhideWhenUsed="1"/>
-    <w:lsdException w:name="Default Paragraph Font" w:semiHidden="1" w:uiPriority="1" w:unhideWhenUsed="1"/>
+    <w:lsdException w:name="Default Paragraph Font" w:uiPriority="1" w:semiHidden="1" w:unhideWhenUsed="1"/>
     <w:lsdException w:name="Body Text" w:semiHidden="1" w:unhideWhenUsed="1"/>
     <w:lsdException w:name="Body Text Indent" w:semiHidden="1" w:unhideWhenUsed="1"/>
     <w:lsdException w:name="List Continue" w:semiHidden="1" w:unhideWhenUsed="1"/>
@@ -17933,8 +18184,8 @@
     <w:lsdException w:name="Subtle Reference" w:uiPriority="31" w:qFormat="1"/>
     <w:lsdException w:name="Intense Reference" w:uiPriority="32" w:qFormat="1"/>
     <w:lsdException w:name="Book Title" w:uiPriority="33" w:qFormat="1"/>
-    <w:lsdException w:name="Bibliography" w:semiHidden="1" w:uiPriority="37" w:unhideWhenUsed="1"/>
-    <w:lsdException w:name="TOC Heading" w:semiHidden="1" w:uiPriority="39" w:unhideWhenUsed="1" w:qFormat="1"/>
+    <w:lsdException w:name="Bibliography" w:uiPriority="37" w:semiHidden="1" w:unhideWhenUsed="1"/>
+    <w:lsdException w:name="TOC Heading" w:uiPriority="39" w:semiHidden="1" w:unhideWhenUsed="1" w:qFormat="1"/>
     <w:lsdException w:name="Plain Table 1" w:uiPriority="41"/>
     <w:lsdException w:name="Plain Table 2" w:uiPriority="42"/>
     <w:lsdException w:name="Plain Table 3" w:uiPriority="43"/>
@@ -18045,11 +18296,11 @@
     <w:lsdException w:name="Unresolved Mention" w:semiHidden="1" w:unhideWhenUsed="1"/>
     <w:lsdException w:name="Smart Link" w:semiHidden="1" w:unhideWhenUsed="1"/>
   </w:latentStyles>
-  <w:style w:type="paragraph" w:default="1" w:styleId="Normal">
+  <w:style w:type="paragraph" w:styleId="Normal" w:default="1">
     <w:name w:val="Normal"/>
     <w:qFormat/>
     <w:rPr>
-      <w:rFonts w:ascii="Calibri" w:eastAsia="Calibri" w:hAnsi="Calibri" w:cs="Calibri"/>
+      <w:rFonts w:ascii="Calibri" w:hAnsi="Calibri" w:eastAsia="Calibri" w:cs="Calibri"/>
     </w:rPr>
   </w:style>
   <w:style w:type="paragraph" w:styleId="Heading1">
@@ -18068,13 +18319,13 @@
       <w:szCs w:val="24"/>
     </w:rPr>
   </w:style>
-  <w:style w:type="character" w:default="1" w:styleId="DefaultParagraphFont">
+  <w:style w:type="character" w:styleId="DefaultParagraphFont" w:default="1">
     <w:name w:val="Default Paragraph Font"/>
     <w:uiPriority w:val="1"/>
     <w:semiHidden/>
     <w:unhideWhenUsed/>
   </w:style>
-  <w:style w:type="table" w:default="1" w:styleId="TableNormal">
+  <w:style w:type="table" w:styleId="TableNormal" w:default="1">
     <w:name w:val="Normal Table"/>
     <w:uiPriority w:val="99"/>
     <w:semiHidden/>
@@ -18089,7 +18340,7 @@
       </w:tblCellMar>
     </w:tblPr>
   </w:style>
-  <w:style w:type="numbering" w:default="1" w:styleId="NoList">
+  <w:style w:type="numbering" w:styleId="NoList" w:default="1">
     <w:name w:val="No List"/>
     <w:uiPriority w:val="99"/>
     <w:semiHidden/>
@@ -18132,7 +18383,7 @@
       <w:ind w:left="473" w:hanging="361"/>
     </w:pPr>
   </w:style>
-  <w:style w:type="paragraph" w:customStyle="1" w:styleId="TableParagraph">
+  <w:style w:type="paragraph" w:styleId="TableParagraph" w:customStyle="1">
     <w:name w:val="Table Paragraph"/>
     <w:basedOn w:val="Normal"/>
     <w:uiPriority w:val="1"/>

</xml_diff>